<commit_message>
Finished assignment 2 writeup in assignments folder.
</commit_message>
<xml_diff>
--- a/assignments/asn2/team10-asn2.docx
+++ b/assignments/asn2/team10-asn2.docx
@@ -87,13 +87,8 @@
         <w:jc w:val="center"/>
       </w:pPr>
       <w:r>
-        <w:t xml:space="preserve">Henrique </w:t>
-      </w:r>
-      <w:proofErr w:type="spellStart"/>
-      <w:r>
-        <w:t>Brighenti</w:t>
-      </w:r>
-      <w:proofErr w:type="spellEnd"/>
+        <w:t>Henrique Brighenti</w:t>
+      </w:r>
     </w:p>
     <w:p>
       <w:pPr>
@@ -124,13 +119,8 @@
         <w:jc w:val="center"/>
       </w:pPr>
       <w:r>
-        <w:t xml:space="preserve">Marcus </w:t>
-      </w:r>
-      <w:proofErr w:type="spellStart"/>
-      <w:r>
-        <w:t>Tonogai</w:t>
-      </w:r>
-      <w:proofErr w:type="spellEnd"/>
+        <w:t>Marcus Tonogai</w:t>
+      </w:r>
     </w:p>
     <w:p/>
     <w:p/>
@@ -203,33 +193,7 @@
           <w:b/>
         </w:rPr>
       </w:pPr>
-    </w:p>
-    <w:p>
-      <w:pPr>
-        <w:rPr>
-          <w:b/>
-        </w:rPr>
-      </w:pPr>
-      <w:r>
-        <w:rPr>
-          <w:b/>
-        </w:rPr>
-        <w:t>SECTION 2: REVISED USER STORIES</w:t>
-      </w:r>
-    </w:p>
-    <w:p>
-      <w:pPr>
-        <w:rPr>
-          <w:b/>
-        </w:rPr>
-      </w:pPr>
-    </w:p>
-    <w:p>
-      <w:pPr>
-        <w:rPr>
-          <w:b/>
-        </w:rPr>
-      </w:pPr>
+      <w:bookmarkStart w:id="0" w:name="_GoBack"/>
       <w:r>
         <w:rPr>
           <w:b/>
@@ -237,7 +201,90 @@
           <w:lang w:val="en-US"/>
         </w:rPr>
         <w:drawing>
-          <wp:inline distT="0" distB="0" distL="0" distR="0">
+          <wp:inline distT="0" distB="0" distL="0" distR="0" wp14:anchorId="28E9829F" wp14:editId="68AA10D1">
+            <wp:extent cx="5486400" cy="3876675"/>
+            <wp:effectExtent l="0" t="0" r="0" b="0"/>
+            <wp:docPr id="9" name="Picture 9"/>
+            <wp:cNvGraphicFramePr>
+              <a:graphicFrameLocks xmlns:a="http://schemas.openxmlformats.org/drawingml/2006/main" noChangeAspect="1"/>
+            </wp:cNvGraphicFramePr>
+            <a:graphic xmlns:a="http://schemas.openxmlformats.org/drawingml/2006/main">
+              <a:graphicData uri="http://schemas.openxmlformats.org/drawingml/2006/picture">
+                <pic:pic xmlns:pic="http://schemas.openxmlformats.org/drawingml/2006/picture">
+                  <pic:nvPicPr>
+                    <pic:cNvPr id="0" name="UMLclassREVISED.pdf"/>
+                    <pic:cNvPicPr/>
+                  </pic:nvPicPr>
+                  <pic:blipFill>
+                    <a:blip r:embed="rId8">
+                      <a:extLst>
+                        <a:ext uri="{28A0092B-C50C-407E-A947-70E740481C1C}">
+                          <a14:useLocalDpi xmlns:a14="http://schemas.microsoft.com/office/drawing/2010/main" val="0"/>
+                        </a:ext>
+                      </a:extLst>
+                    </a:blip>
+                    <a:stretch>
+                      <a:fillRect/>
+                    </a:stretch>
+                  </pic:blipFill>
+                  <pic:spPr>
+                    <a:xfrm>
+                      <a:off x="0" y="0"/>
+                      <a:ext cx="5486400" cy="3876675"/>
+                    </a:xfrm>
+                    <a:prstGeom prst="rect">
+                      <a:avLst/>
+                    </a:prstGeom>
+                  </pic:spPr>
+                </pic:pic>
+              </a:graphicData>
+            </a:graphic>
+          </wp:inline>
+        </w:drawing>
+      </w:r>
+      <w:bookmarkEnd w:id="0"/>
+    </w:p>
+    <w:p>
+      <w:pPr>
+        <w:rPr>
+          <w:b/>
+        </w:rPr>
+      </w:pPr>
+    </w:p>
+    <w:p>
+      <w:pPr>
+        <w:rPr>
+          <w:b/>
+        </w:rPr>
+      </w:pPr>
+      <w:r>
+        <w:rPr>
+          <w:b/>
+        </w:rPr>
+        <w:t>SECTION 2: REVISED USER STORIES</w:t>
+      </w:r>
+    </w:p>
+    <w:p>
+      <w:pPr>
+        <w:rPr>
+          <w:b/>
+        </w:rPr>
+      </w:pPr>
+    </w:p>
+    <w:p>
+      <w:pPr>
+        <w:rPr>
+          <w:b/>
+        </w:rPr>
+      </w:pPr>
+      <w:r>
+        <w:rPr>
+          <w:b/>
+          <w:noProof/>
+          <w:lang w:val="en-US"/>
+        </w:rPr>
+        <w:drawing>
+          <wp:inline distT="0" distB="0" distL="0" distR="0" wp14:anchorId="4F8AFAE1" wp14:editId="21C76035">
             <wp:extent cx="5486400" cy="2999740"/>
             <wp:effectExtent l="0" t="0" r="0" b="0"/>
             <wp:docPr id="1" name="Picture 1"/>
@@ -252,7 +299,7 @@
                     <pic:cNvPicPr/>
                   </pic:nvPicPr>
                   <pic:blipFill>
-                    <a:blip r:embed="rId6">
+                    <a:blip r:embed="rId9">
                       <a:extLst>
                         <a:ext uri="{28A0092B-C50C-407E-A947-70E740481C1C}">
                           <a14:useLocalDpi xmlns:a14="http://schemas.microsoft.com/office/drawing/2010/main" val="0"/>
@@ -287,24 +334,12 @@
       </w:pPr>
     </w:p>
     <w:p>
-      <w:hyperlink r:id="rId7" w:history="1">
+      <w:hyperlink r:id="rId10" w:history="1">
         <w:r>
           <w:rPr>
             <w:rStyle w:val="Hyperlink"/>
           </w:rPr>
-          <w:t>https://www.pivotaltrack</w:t>
-        </w:r>
-        <w:r>
-          <w:rPr>
-            <w:rStyle w:val="Hyperlink"/>
-          </w:rPr>
-          <w:t>e</w:t>
-        </w:r>
-        <w:r>
-          <w:rPr>
-            <w:rStyle w:val="Hyperlink"/>
-          </w:rPr>
-          <w:t>r.com/s/projects/1003292</w:t>
+          <w:t>https://www.pivotaltracker.com/s/projects/1003292</w:t>
         </w:r>
       </w:hyperlink>
       <w:r>
@@ -509,54 +544,25 @@
           <w:b/>
         </w:rPr>
       </w:pPr>
+    </w:p>
+    <w:p>
+      <w:pPr>
+        <w:rPr>
+          <w:b/>
+        </w:rPr>
+      </w:pPr>
+    </w:p>
+    <w:p>
+      <w:pPr>
+        <w:rPr>
+          <w:b/>
+        </w:rPr>
+      </w:pPr>
       <w:r>
         <w:rPr>
           <w:b/>
         </w:rPr>
         <w:t>SECTION 3: CLASS DESCRIPTIONS</w:t>
-      </w:r>
-    </w:p>
-    <w:p>
-      <w:pPr>
-        <w:rPr>
-          <w:b/>
-        </w:rPr>
-      </w:pPr>
-    </w:p>
-    <w:p>
-      <w:pPr>
-        <w:rPr>
-          <w:b/>
-        </w:rPr>
-      </w:pPr>
-    </w:p>
-    <w:p>
-      <w:pPr>
-        <w:rPr>
-          <w:b/>
-        </w:rPr>
-      </w:pPr>
-    </w:p>
-    <w:p>
-      <w:pPr>
-        <w:rPr>
-          <w:b/>
-        </w:rPr>
-      </w:pPr>
-      <w:bookmarkStart w:id="0" w:name="_GoBack"/>
-      <w:bookmarkEnd w:id="0"/>
-    </w:p>
-    <w:p>
-      <w:pPr>
-        <w:rPr>
-          <w:b/>
-        </w:rPr>
-      </w:pPr>
-      <w:r>
-        <w:rPr>
-          <w:b/>
-        </w:rPr>
-        <w:t>SECTION 4: PROJECT PLAN DOCUMENTATION</w:t>
       </w:r>
     </w:p>
     <w:p>
@@ -579,7 +585,1106 @@
           <w:lang w:val="en-US"/>
         </w:rPr>
         <w:drawing>
-          <wp:inline distT="0" distB="0" distL="0" distR="0">
+          <wp:inline distT="0" distB="0" distL="0" distR="0" wp14:anchorId="78C29C41" wp14:editId="5CF162FF">
+            <wp:extent cx="5486400" cy="3635829"/>
+            <wp:effectExtent l="0" t="0" r="0" b="0"/>
+            <wp:docPr id="4" name="Picture 4"/>
+            <wp:cNvGraphicFramePr>
+              <a:graphicFrameLocks xmlns:a="http://schemas.openxmlformats.org/drawingml/2006/main" noChangeAspect="1"/>
+            </wp:cNvGraphicFramePr>
+            <a:graphic xmlns:a="http://schemas.openxmlformats.org/drawingml/2006/main">
+              <a:graphicData uri="http://schemas.openxmlformats.org/drawingml/2006/picture">
+                <pic:pic xmlns:pic="http://schemas.openxmlformats.org/drawingml/2006/picture">
+                  <pic:nvPicPr>
+                    <pic:cNvPr id="0" name="class-descriptions.pdf"/>
+                    <pic:cNvPicPr/>
+                  </pic:nvPicPr>
+                  <pic:blipFill rotWithShape="1">
+                    <a:blip r:embed="rId11">
+                      <a:extLst>
+                        <a:ext uri="{28A0092B-C50C-407E-A947-70E740481C1C}">
+                          <a14:useLocalDpi xmlns:a14="http://schemas.microsoft.com/office/drawing/2010/main" val="0"/>
+                        </a:ext>
+                      </a:extLst>
+                    </a:blip>
+                    <a:srcRect b="48694"/>
+                    <a:stretch/>
+                  </pic:blipFill>
+                  <pic:spPr bwMode="auto">
+                    <a:xfrm>
+                      <a:off x="0" y="0"/>
+                      <a:ext cx="5486400" cy="3635829"/>
+                    </a:xfrm>
+                    <a:prstGeom prst="rect">
+                      <a:avLst/>
+                    </a:prstGeom>
+                    <a:ln>
+                      <a:noFill/>
+                    </a:ln>
+                    <a:extLst>
+                      <a:ext uri="{53640926-AAD7-44d8-BBD7-CCE9431645EC}">
+                        <a14:shadowObscured xmlns:a14="http://schemas.microsoft.com/office/drawing/2010/main"/>
+                      </a:ext>
+                    </a:extLst>
+                  </pic:spPr>
+                </pic:pic>
+              </a:graphicData>
+            </a:graphic>
+          </wp:inline>
+        </w:drawing>
+      </w:r>
+    </w:p>
+    <w:p>
+      <w:pPr>
+        <w:rPr>
+          <w:b/>
+        </w:rPr>
+      </w:pPr>
+      <w:r>
+        <w:rPr>
+          <w:b/>
+          <w:noProof/>
+          <w:lang w:val="en-US"/>
+        </w:rPr>
+        <w:drawing>
+          <wp:inline distT="0" distB="0" distL="0" distR="0" wp14:anchorId="336FB45E" wp14:editId="5F674AEB">
+            <wp:extent cx="5486400" cy="7099935"/>
+            <wp:effectExtent l="0" t="0" r="0" b="0"/>
+            <wp:docPr id="5" name="Picture 5"/>
+            <wp:cNvGraphicFramePr>
+              <a:graphicFrameLocks xmlns:a="http://schemas.openxmlformats.org/drawingml/2006/main" noChangeAspect="1"/>
+            </wp:cNvGraphicFramePr>
+            <a:graphic xmlns:a="http://schemas.openxmlformats.org/drawingml/2006/main">
+              <a:graphicData uri="http://schemas.openxmlformats.org/drawingml/2006/picture">
+                <pic:pic xmlns:pic="http://schemas.openxmlformats.org/drawingml/2006/picture">
+                  <pic:nvPicPr>
+                    <pic:cNvPr id="0" name="class-descriptions.pdf"/>
+                    <pic:cNvPicPr/>
+                  </pic:nvPicPr>
+                  <pic:blipFill>
+                    <a:blip r:embed="rId12">
+                      <a:extLst>
+                        <a:ext uri="{28A0092B-C50C-407E-A947-70E740481C1C}">
+                          <a14:useLocalDpi xmlns:a14="http://schemas.microsoft.com/office/drawing/2010/main" val="0"/>
+                        </a:ext>
+                      </a:extLst>
+                    </a:blip>
+                    <a:stretch>
+                      <a:fillRect/>
+                    </a:stretch>
+                  </pic:blipFill>
+                  <pic:spPr>
+                    <a:xfrm>
+                      <a:off x="0" y="0"/>
+                      <a:ext cx="5486400" cy="7099935"/>
+                    </a:xfrm>
+                    <a:prstGeom prst="rect">
+                      <a:avLst/>
+                    </a:prstGeom>
+                  </pic:spPr>
+                </pic:pic>
+              </a:graphicData>
+            </a:graphic>
+          </wp:inline>
+        </w:drawing>
+      </w:r>
+    </w:p>
+    <w:p>
+      <w:pPr>
+        <w:rPr>
+          <w:b/>
+        </w:rPr>
+      </w:pPr>
+      <w:r>
+        <w:rPr>
+          <w:b/>
+          <w:noProof/>
+          <w:lang w:val="en-US"/>
+        </w:rPr>
+        <w:drawing>
+          <wp:inline distT="0" distB="0" distL="0" distR="0" wp14:anchorId="18B2123C" wp14:editId="02723AC1">
+            <wp:extent cx="5486400" cy="7099935"/>
+            <wp:effectExtent l="0" t="0" r="0" b="0"/>
+            <wp:docPr id="6" name="Picture 6"/>
+            <wp:cNvGraphicFramePr>
+              <a:graphicFrameLocks xmlns:a="http://schemas.openxmlformats.org/drawingml/2006/main" noChangeAspect="1"/>
+            </wp:cNvGraphicFramePr>
+            <a:graphic xmlns:a="http://schemas.openxmlformats.org/drawingml/2006/main">
+              <a:graphicData uri="http://schemas.openxmlformats.org/drawingml/2006/picture">
+                <pic:pic xmlns:pic="http://schemas.openxmlformats.org/drawingml/2006/picture">
+                  <pic:nvPicPr>
+                    <pic:cNvPr id="0" name="class-descriptions.pdf"/>
+                    <pic:cNvPicPr/>
+                  </pic:nvPicPr>
+                  <pic:blipFill>
+                    <a:blip r:embed="rId13">
+                      <a:extLst>
+                        <a:ext uri="{28A0092B-C50C-407E-A947-70E740481C1C}">
+                          <a14:useLocalDpi xmlns:a14="http://schemas.microsoft.com/office/drawing/2010/main" val="0"/>
+                        </a:ext>
+                      </a:extLst>
+                    </a:blip>
+                    <a:stretch>
+                      <a:fillRect/>
+                    </a:stretch>
+                  </pic:blipFill>
+                  <pic:spPr>
+                    <a:xfrm>
+                      <a:off x="0" y="0"/>
+                      <a:ext cx="5486400" cy="7099935"/>
+                    </a:xfrm>
+                    <a:prstGeom prst="rect">
+                      <a:avLst/>
+                    </a:prstGeom>
+                  </pic:spPr>
+                </pic:pic>
+              </a:graphicData>
+            </a:graphic>
+          </wp:inline>
+        </w:drawing>
+      </w:r>
+    </w:p>
+    <w:p>
+      <w:pPr>
+        <w:rPr>
+          <w:b/>
+        </w:rPr>
+      </w:pPr>
+    </w:p>
+    <w:p>
+      <w:pPr>
+        <w:rPr>
+          <w:b/>
+        </w:rPr>
+      </w:pPr>
+      <w:r>
+        <w:rPr>
+          <w:b/>
+          <w:noProof/>
+          <w:lang w:val="en-US"/>
+        </w:rPr>
+        <w:drawing>
+          <wp:inline distT="0" distB="0" distL="0" distR="0" wp14:anchorId="73449F01" wp14:editId="2A94DF9B">
+            <wp:extent cx="5486400" cy="7099935"/>
+            <wp:effectExtent l="0" t="0" r="0" b="0"/>
+            <wp:docPr id="7" name="Picture 7"/>
+            <wp:cNvGraphicFramePr>
+              <a:graphicFrameLocks xmlns:a="http://schemas.openxmlformats.org/drawingml/2006/main" noChangeAspect="1"/>
+            </wp:cNvGraphicFramePr>
+            <a:graphic xmlns:a="http://schemas.openxmlformats.org/drawingml/2006/main">
+              <a:graphicData uri="http://schemas.openxmlformats.org/drawingml/2006/picture">
+                <pic:pic xmlns:pic="http://schemas.openxmlformats.org/drawingml/2006/picture">
+                  <pic:nvPicPr>
+                    <pic:cNvPr id="0" name="class-descriptions.pdf"/>
+                    <pic:cNvPicPr/>
+                  </pic:nvPicPr>
+                  <pic:blipFill>
+                    <a:blip r:embed="rId14">
+                      <a:extLst>
+                        <a:ext uri="{28A0092B-C50C-407E-A947-70E740481C1C}">
+                          <a14:useLocalDpi xmlns:a14="http://schemas.microsoft.com/office/drawing/2010/main" val="0"/>
+                        </a:ext>
+                      </a:extLst>
+                    </a:blip>
+                    <a:stretch>
+                      <a:fillRect/>
+                    </a:stretch>
+                  </pic:blipFill>
+                  <pic:spPr>
+                    <a:xfrm>
+                      <a:off x="0" y="0"/>
+                      <a:ext cx="5486400" cy="7099935"/>
+                    </a:xfrm>
+                    <a:prstGeom prst="rect">
+                      <a:avLst/>
+                    </a:prstGeom>
+                  </pic:spPr>
+                </pic:pic>
+              </a:graphicData>
+            </a:graphic>
+          </wp:inline>
+        </w:drawing>
+      </w:r>
+    </w:p>
+    <w:p>
+      <w:pPr>
+        <w:rPr>
+          <w:b/>
+        </w:rPr>
+      </w:pPr>
+      <w:r>
+        <w:rPr>
+          <w:b/>
+          <w:noProof/>
+          <w:lang w:val="en-US"/>
+        </w:rPr>
+        <w:drawing>
+          <wp:inline distT="0" distB="0" distL="0" distR="0" wp14:anchorId="2C52F9A1" wp14:editId="063F516F">
+            <wp:extent cx="5486400" cy="7099935"/>
+            <wp:effectExtent l="0" t="0" r="0" b="0"/>
+            <wp:docPr id="8" name="Picture 8"/>
+            <wp:cNvGraphicFramePr>
+              <a:graphicFrameLocks xmlns:a="http://schemas.openxmlformats.org/drawingml/2006/main" noChangeAspect="1"/>
+            </wp:cNvGraphicFramePr>
+            <a:graphic xmlns:a="http://schemas.openxmlformats.org/drawingml/2006/main">
+              <a:graphicData uri="http://schemas.openxmlformats.org/drawingml/2006/picture">
+                <pic:pic xmlns:pic="http://schemas.openxmlformats.org/drawingml/2006/picture">
+                  <pic:nvPicPr>
+                    <pic:cNvPr id="0" name="class-descriptions.pdf"/>
+                    <pic:cNvPicPr/>
+                  </pic:nvPicPr>
+                  <pic:blipFill>
+                    <a:blip r:embed="rId15">
+                      <a:extLst>
+                        <a:ext uri="{28A0092B-C50C-407E-A947-70E740481C1C}">
+                          <a14:useLocalDpi xmlns:a14="http://schemas.microsoft.com/office/drawing/2010/main" val="0"/>
+                        </a:ext>
+                      </a:extLst>
+                    </a:blip>
+                    <a:stretch>
+                      <a:fillRect/>
+                    </a:stretch>
+                  </pic:blipFill>
+                  <pic:spPr>
+                    <a:xfrm>
+                      <a:off x="0" y="0"/>
+                      <a:ext cx="5486400" cy="7099935"/>
+                    </a:xfrm>
+                    <a:prstGeom prst="rect">
+                      <a:avLst/>
+                    </a:prstGeom>
+                  </pic:spPr>
+                </pic:pic>
+              </a:graphicData>
+            </a:graphic>
+          </wp:inline>
+        </w:drawing>
+      </w:r>
+    </w:p>
+    <w:p>
+      <w:pPr>
+        <w:rPr>
+          <w:b/>
+        </w:rPr>
+      </w:pPr>
+    </w:p>
+    <w:p>
+      <w:pPr>
+        <w:rPr>
+          <w:b/>
+        </w:rPr>
+      </w:pPr>
+      <w:r>
+        <w:rPr>
+          <w:b/>
+          <w:noProof/>
+          <w:lang w:val="en-US"/>
+        </w:rPr>
+        <w:drawing>
+          <wp:inline distT="0" distB="0" distL="0" distR="0" wp14:anchorId="4623CECA" wp14:editId="66C0EF73">
+            <wp:extent cx="5486400" cy="7099935"/>
+            <wp:effectExtent l="0" t="0" r="0" b="0"/>
+            <wp:docPr id="10" name="Picture 10"/>
+            <wp:cNvGraphicFramePr>
+              <a:graphicFrameLocks xmlns:a="http://schemas.openxmlformats.org/drawingml/2006/main" noChangeAspect="1"/>
+            </wp:cNvGraphicFramePr>
+            <a:graphic xmlns:a="http://schemas.openxmlformats.org/drawingml/2006/main">
+              <a:graphicData uri="http://schemas.openxmlformats.org/drawingml/2006/picture">
+                <pic:pic xmlns:pic="http://schemas.openxmlformats.org/drawingml/2006/picture">
+                  <pic:nvPicPr>
+                    <pic:cNvPr id="0" name="class-descriptions.pdf"/>
+                    <pic:cNvPicPr/>
+                  </pic:nvPicPr>
+                  <pic:blipFill>
+                    <a:blip r:embed="rId16">
+                      <a:extLst>
+                        <a:ext uri="{28A0092B-C50C-407E-A947-70E740481C1C}">
+                          <a14:useLocalDpi xmlns:a14="http://schemas.microsoft.com/office/drawing/2010/main" val="0"/>
+                        </a:ext>
+                      </a:extLst>
+                    </a:blip>
+                    <a:stretch>
+                      <a:fillRect/>
+                    </a:stretch>
+                  </pic:blipFill>
+                  <pic:spPr>
+                    <a:xfrm>
+                      <a:off x="0" y="0"/>
+                      <a:ext cx="5486400" cy="7099935"/>
+                    </a:xfrm>
+                    <a:prstGeom prst="rect">
+                      <a:avLst/>
+                    </a:prstGeom>
+                  </pic:spPr>
+                </pic:pic>
+              </a:graphicData>
+            </a:graphic>
+          </wp:inline>
+        </w:drawing>
+      </w:r>
+    </w:p>
+    <w:p>
+      <w:pPr>
+        <w:rPr>
+          <w:b/>
+        </w:rPr>
+      </w:pPr>
+      <w:r>
+        <w:rPr>
+          <w:b/>
+          <w:noProof/>
+          <w:lang w:val="en-US"/>
+        </w:rPr>
+        <w:drawing>
+          <wp:inline distT="0" distB="0" distL="0" distR="0" wp14:anchorId="12AF0757" wp14:editId="5FB9520C">
+            <wp:extent cx="5486400" cy="7099935"/>
+            <wp:effectExtent l="0" t="0" r="0" b="0"/>
+            <wp:docPr id="11" name="Picture 11"/>
+            <wp:cNvGraphicFramePr>
+              <a:graphicFrameLocks xmlns:a="http://schemas.openxmlformats.org/drawingml/2006/main" noChangeAspect="1"/>
+            </wp:cNvGraphicFramePr>
+            <a:graphic xmlns:a="http://schemas.openxmlformats.org/drawingml/2006/main">
+              <a:graphicData uri="http://schemas.openxmlformats.org/drawingml/2006/picture">
+                <pic:pic xmlns:pic="http://schemas.openxmlformats.org/drawingml/2006/picture">
+                  <pic:nvPicPr>
+                    <pic:cNvPr id="0" name="class-descriptions.pdf"/>
+                    <pic:cNvPicPr/>
+                  </pic:nvPicPr>
+                  <pic:blipFill>
+                    <a:blip r:embed="rId17">
+                      <a:extLst>
+                        <a:ext uri="{28A0092B-C50C-407E-A947-70E740481C1C}">
+                          <a14:useLocalDpi xmlns:a14="http://schemas.microsoft.com/office/drawing/2010/main" val="0"/>
+                        </a:ext>
+                      </a:extLst>
+                    </a:blip>
+                    <a:stretch>
+                      <a:fillRect/>
+                    </a:stretch>
+                  </pic:blipFill>
+                  <pic:spPr>
+                    <a:xfrm>
+                      <a:off x="0" y="0"/>
+                      <a:ext cx="5486400" cy="7099935"/>
+                    </a:xfrm>
+                    <a:prstGeom prst="rect">
+                      <a:avLst/>
+                    </a:prstGeom>
+                  </pic:spPr>
+                </pic:pic>
+              </a:graphicData>
+            </a:graphic>
+          </wp:inline>
+        </w:drawing>
+      </w:r>
+    </w:p>
+    <w:p>
+      <w:pPr>
+        <w:rPr>
+          <w:b/>
+        </w:rPr>
+      </w:pPr>
+      <w:r>
+        <w:rPr>
+          <w:b/>
+          <w:noProof/>
+          <w:lang w:val="en-US"/>
+        </w:rPr>
+        <w:drawing>
+          <wp:inline distT="0" distB="0" distL="0" distR="0" wp14:anchorId="638D6E19" wp14:editId="43C5A9D2">
+            <wp:extent cx="5486400" cy="7099935"/>
+            <wp:effectExtent l="0" t="0" r="0" b="0"/>
+            <wp:docPr id="12" name="Picture 12"/>
+            <wp:cNvGraphicFramePr>
+              <a:graphicFrameLocks xmlns:a="http://schemas.openxmlformats.org/drawingml/2006/main" noChangeAspect="1"/>
+            </wp:cNvGraphicFramePr>
+            <a:graphic xmlns:a="http://schemas.openxmlformats.org/drawingml/2006/main">
+              <a:graphicData uri="http://schemas.openxmlformats.org/drawingml/2006/picture">
+                <pic:pic xmlns:pic="http://schemas.openxmlformats.org/drawingml/2006/picture">
+                  <pic:nvPicPr>
+                    <pic:cNvPr id="0" name="class-descriptions.pdf"/>
+                    <pic:cNvPicPr/>
+                  </pic:nvPicPr>
+                  <pic:blipFill>
+                    <a:blip r:embed="rId18">
+                      <a:extLst>
+                        <a:ext uri="{28A0092B-C50C-407E-A947-70E740481C1C}">
+                          <a14:useLocalDpi xmlns:a14="http://schemas.microsoft.com/office/drawing/2010/main" val="0"/>
+                        </a:ext>
+                      </a:extLst>
+                    </a:blip>
+                    <a:stretch>
+                      <a:fillRect/>
+                    </a:stretch>
+                  </pic:blipFill>
+                  <pic:spPr>
+                    <a:xfrm>
+                      <a:off x="0" y="0"/>
+                      <a:ext cx="5486400" cy="7099935"/>
+                    </a:xfrm>
+                    <a:prstGeom prst="rect">
+                      <a:avLst/>
+                    </a:prstGeom>
+                  </pic:spPr>
+                </pic:pic>
+              </a:graphicData>
+            </a:graphic>
+          </wp:inline>
+        </w:drawing>
+      </w:r>
+      <w:r>
+        <w:rPr>
+          <w:b/>
+          <w:noProof/>
+          <w:lang w:val="en-US"/>
+        </w:rPr>
+        <w:drawing>
+          <wp:inline distT="0" distB="0" distL="0" distR="0" wp14:anchorId="1110B6FB" wp14:editId="49487EEB">
+            <wp:extent cx="5486400" cy="7099935"/>
+            <wp:effectExtent l="0" t="0" r="0" b="0"/>
+            <wp:docPr id="13" name="Picture 13"/>
+            <wp:cNvGraphicFramePr>
+              <a:graphicFrameLocks xmlns:a="http://schemas.openxmlformats.org/drawingml/2006/main" noChangeAspect="1"/>
+            </wp:cNvGraphicFramePr>
+            <a:graphic xmlns:a="http://schemas.openxmlformats.org/drawingml/2006/main">
+              <a:graphicData uri="http://schemas.openxmlformats.org/drawingml/2006/picture">
+                <pic:pic xmlns:pic="http://schemas.openxmlformats.org/drawingml/2006/picture">
+                  <pic:nvPicPr>
+                    <pic:cNvPr id="0" name="class-descriptions.pdf"/>
+                    <pic:cNvPicPr/>
+                  </pic:nvPicPr>
+                  <pic:blipFill>
+                    <a:blip r:embed="rId19">
+                      <a:extLst>
+                        <a:ext uri="{28A0092B-C50C-407E-A947-70E740481C1C}">
+                          <a14:useLocalDpi xmlns:a14="http://schemas.microsoft.com/office/drawing/2010/main" val="0"/>
+                        </a:ext>
+                      </a:extLst>
+                    </a:blip>
+                    <a:stretch>
+                      <a:fillRect/>
+                    </a:stretch>
+                  </pic:blipFill>
+                  <pic:spPr>
+                    <a:xfrm>
+                      <a:off x="0" y="0"/>
+                      <a:ext cx="5486400" cy="7099935"/>
+                    </a:xfrm>
+                    <a:prstGeom prst="rect">
+                      <a:avLst/>
+                    </a:prstGeom>
+                  </pic:spPr>
+                </pic:pic>
+              </a:graphicData>
+            </a:graphic>
+          </wp:inline>
+        </w:drawing>
+      </w:r>
+      <w:r>
+        <w:rPr>
+          <w:b/>
+          <w:noProof/>
+          <w:lang w:val="en-US"/>
+        </w:rPr>
+        <w:drawing>
+          <wp:inline distT="0" distB="0" distL="0" distR="0" wp14:anchorId="7D39DF00" wp14:editId="302CF6D7">
+            <wp:extent cx="5486400" cy="7099935"/>
+            <wp:effectExtent l="0" t="0" r="0" b="0"/>
+            <wp:docPr id="14" name="Picture 14"/>
+            <wp:cNvGraphicFramePr>
+              <a:graphicFrameLocks xmlns:a="http://schemas.openxmlformats.org/drawingml/2006/main" noChangeAspect="1"/>
+            </wp:cNvGraphicFramePr>
+            <a:graphic xmlns:a="http://schemas.openxmlformats.org/drawingml/2006/main">
+              <a:graphicData uri="http://schemas.openxmlformats.org/drawingml/2006/picture">
+                <pic:pic xmlns:pic="http://schemas.openxmlformats.org/drawingml/2006/picture">
+                  <pic:nvPicPr>
+                    <pic:cNvPr id="0" name="class-descriptions.pdf"/>
+                    <pic:cNvPicPr/>
+                  </pic:nvPicPr>
+                  <pic:blipFill>
+                    <a:blip r:embed="rId20">
+                      <a:extLst>
+                        <a:ext uri="{28A0092B-C50C-407E-A947-70E740481C1C}">
+                          <a14:useLocalDpi xmlns:a14="http://schemas.microsoft.com/office/drawing/2010/main" val="0"/>
+                        </a:ext>
+                      </a:extLst>
+                    </a:blip>
+                    <a:stretch>
+                      <a:fillRect/>
+                    </a:stretch>
+                  </pic:blipFill>
+                  <pic:spPr>
+                    <a:xfrm>
+                      <a:off x="0" y="0"/>
+                      <a:ext cx="5486400" cy="7099935"/>
+                    </a:xfrm>
+                    <a:prstGeom prst="rect">
+                      <a:avLst/>
+                    </a:prstGeom>
+                  </pic:spPr>
+                </pic:pic>
+              </a:graphicData>
+            </a:graphic>
+          </wp:inline>
+        </w:drawing>
+      </w:r>
+      <w:r>
+        <w:rPr>
+          <w:b/>
+          <w:noProof/>
+          <w:lang w:val="en-US"/>
+        </w:rPr>
+        <w:drawing>
+          <wp:inline distT="0" distB="0" distL="0" distR="0" wp14:anchorId="4806690D" wp14:editId="38F8F47C">
+            <wp:extent cx="5486400" cy="7099935"/>
+            <wp:effectExtent l="0" t="0" r="0" b="0"/>
+            <wp:docPr id="16" name="Picture 16"/>
+            <wp:cNvGraphicFramePr>
+              <a:graphicFrameLocks xmlns:a="http://schemas.openxmlformats.org/drawingml/2006/main" noChangeAspect="1"/>
+            </wp:cNvGraphicFramePr>
+            <a:graphic xmlns:a="http://schemas.openxmlformats.org/drawingml/2006/main">
+              <a:graphicData uri="http://schemas.openxmlformats.org/drawingml/2006/picture">
+                <pic:pic xmlns:pic="http://schemas.openxmlformats.org/drawingml/2006/picture">
+                  <pic:nvPicPr>
+                    <pic:cNvPr id="0" name="class-descriptions.pdf"/>
+                    <pic:cNvPicPr/>
+                  </pic:nvPicPr>
+                  <pic:blipFill>
+                    <a:blip r:embed="rId21">
+                      <a:extLst>
+                        <a:ext uri="{28A0092B-C50C-407E-A947-70E740481C1C}">
+                          <a14:useLocalDpi xmlns:a14="http://schemas.microsoft.com/office/drawing/2010/main" val="0"/>
+                        </a:ext>
+                      </a:extLst>
+                    </a:blip>
+                    <a:stretch>
+                      <a:fillRect/>
+                    </a:stretch>
+                  </pic:blipFill>
+                  <pic:spPr>
+                    <a:xfrm>
+                      <a:off x="0" y="0"/>
+                      <a:ext cx="5486400" cy="7099935"/>
+                    </a:xfrm>
+                    <a:prstGeom prst="rect">
+                      <a:avLst/>
+                    </a:prstGeom>
+                  </pic:spPr>
+                </pic:pic>
+              </a:graphicData>
+            </a:graphic>
+          </wp:inline>
+        </w:drawing>
+      </w:r>
+      <w:r>
+        <w:rPr>
+          <w:b/>
+          <w:noProof/>
+          <w:lang w:val="en-US"/>
+        </w:rPr>
+        <w:drawing>
+          <wp:inline distT="0" distB="0" distL="0" distR="0" wp14:anchorId="41C80DF1" wp14:editId="32CBA8AC">
+            <wp:extent cx="5486400" cy="7099935"/>
+            <wp:effectExtent l="0" t="0" r="0" b="0"/>
+            <wp:docPr id="17" name="Picture 17"/>
+            <wp:cNvGraphicFramePr>
+              <a:graphicFrameLocks xmlns:a="http://schemas.openxmlformats.org/drawingml/2006/main" noChangeAspect="1"/>
+            </wp:cNvGraphicFramePr>
+            <a:graphic xmlns:a="http://schemas.openxmlformats.org/drawingml/2006/main">
+              <a:graphicData uri="http://schemas.openxmlformats.org/drawingml/2006/picture">
+                <pic:pic xmlns:pic="http://schemas.openxmlformats.org/drawingml/2006/picture">
+                  <pic:nvPicPr>
+                    <pic:cNvPr id="0" name="class-descriptions.pdf"/>
+                    <pic:cNvPicPr/>
+                  </pic:nvPicPr>
+                  <pic:blipFill>
+                    <a:blip r:embed="rId22">
+                      <a:extLst>
+                        <a:ext uri="{28A0092B-C50C-407E-A947-70E740481C1C}">
+                          <a14:useLocalDpi xmlns:a14="http://schemas.microsoft.com/office/drawing/2010/main" val="0"/>
+                        </a:ext>
+                      </a:extLst>
+                    </a:blip>
+                    <a:stretch>
+                      <a:fillRect/>
+                    </a:stretch>
+                  </pic:blipFill>
+                  <pic:spPr>
+                    <a:xfrm>
+                      <a:off x="0" y="0"/>
+                      <a:ext cx="5486400" cy="7099935"/>
+                    </a:xfrm>
+                    <a:prstGeom prst="rect">
+                      <a:avLst/>
+                    </a:prstGeom>
+                  </pic:spPr>
+                </pic:pic>
+              </a:graphicData>
+            </a:graphic>
+          </wp:inline>
+        </w:drawing>
+      </w:r>
+      <w:r>
+        <w:rPr>
+          <w:b/>
+          <w:noProof/>
+          <w:lang w:val="en-US"/>
+        </w:rPr>
+        <w:drawing>
+          <wp:inline distT="0" distB="0" distL="0" distR="0" wp14:anchorId="4A12AB52" wp14:editId="494344A7">
+            <wp:extent cx="5486400" cy="7099935"/>
+            <wp:effectExtent l="0" t="0" r="0" b="0"/>
+            <wp:docPr id="18" name="Picture 18"/>
+            <wp:cNvGraphicFramePr>
+              <a:graphicFrameLocks xmlns:a="http://schemas.openxmlformats.org/drawingml/2006/main" noChangeAspect="1"/>
+            </wp:cNvGraphicFramePr>
+            <a:graphic xmlns:a="http://schemas.openxmlformats.org/drawingml/2006/main">
+              <a:graphicData uri="http://schemas.openxmlformats.org/drawingml/2006/picture">
+                <pic:pic xmlns:pic="http://schemas.openxmlformats.org/drawingml/2006/picture">
+                  <pic:nvPicPr>
+                    <pic:cNvPr id="0" name="class-descriptions.pdf"/>
+                    <pic:cNvPicPr/>
+                  </pic:nvPicPr>
+                  <pic:blipFill>
+                    <a:blip r:embed="rId23">
+                      <a:extLst>
+                        <a:ext uri="{28A0092B-C50C-407E-A947-70E740481C1C}">
+                          <a14:useLocalDpi xmlns:a14="http://schemas.microsoft.com/office/drawing/2010/main" val="0"/>
+                        </a:ext>
+                      </a:extLst>
+                    </a:blip>
+                    <a:stretch>
+                      <a:fillRect/>
+                    </a:stretch>
+                  </pic:blipFill>
+                  <pic:spPr>
+                    <a:xfrm>
+                      <a:off x="0" y="0"/>
+                      <a:ext cx="5486400" cy="7099935"/>
+                    </a:xfrm>
+                    <a:prstGeom prst="rect">
+                      <a:avLst/>
+                    </a:prstGeom>
+                  </pic:spPr>
+                </pic:pic>
+              </a:graphicData>
+            </a:graphic>
+          </wp:inline>
+        </w:drawing>
+      </w:r>
+      <w:r>
+        <w:rPr>
+          <w:b/>
+          <w:noProof/>
+          <w:lang w:val="en-US"/>
+        </w:rPr>
+        <w:drawing>
+          <wp:inline distT="0" distB="0" distL="0" distR="0" wp14:anchorId="34AD88AB" wp14:editId="0060E556">
+            <wp:extent cx="5486400" cy="7099935"/>
+            <wp:effectExtent l="0" t="0" r="0" b="0"/>
+            <wp:docPr id="19" name="Picture 19"/>
+            <wp:cNvGraphicFramePr>
+              <a:graphicFrameLocks xmlns:a="http://schemas.openxmlformats.org/drawingml/2006/main" noChangeAspect="1"/>
+            </wp:cNvGraphicFramePr>
+            <a:graphic xmlns:a="http://schemas.openxmlformats.org/drawingml/2006/main">
+              <a:graphicData uri="http://schemas.openxmlformats.org/drawingml/2006/picture">
+                <pic:pic xmlns:pic="http://schemas.openxmlformats.org/drawingml/2006/picture">
+                  <pic:nvPicPr>
+                    <pic:cNvPr id="0" name="class-descriptions.pdf"/>
+                    <pic:cNvPicPr/>
+                  </pic:nvPicPr>
+                  <pic:blipFill>
+                    <a:blip r:embed="rId24">
+                      <a:extLst>
+                        <a:ext uri="{28A0092B-C50C-407E-A947-70E740481C1C}">
+                          <a14:useLocalDpi xmlns:a14="http://schemas.microsoft.com/office/drawing/2010/main" val="0"/>
+                        </a:ext>
+                      </a:extLst>
+                    </a:blip>
+                    <a:stretch>
+                      <a:fillRect/>
+                    </a:stretch>
+                  </pic:blipFill>
+                  <pic:spPr>
+                    <a:xfrm>
+                      <a:off x="0" y="0"/>
+                      <a:ext cx="5486400" cy="7099935"/>
+                    </a:xfrm>
+                    <a:prstGeom prst="rect">
+                      <a:avLst/>
+                    </a:prstGeom>
+                  </pic:spPr>
+                </pic:pic>
+              </a:graphicData>
+            </a:graphic>
+          </wp:inline>
+        </w:drawing>
+      </w:r>
+      <w:r>
+        <w:rPr>
+          <w:b/>
+          <w:noProof/>
+          <w:lang w:val="en-US"/>
+        </w:rPr>
+        <w:drawing>
+          <wp:inline distT="0" distB="0" distL="0" distR="0" wp14:anchorId="204AC639" wp14:editId="6FA3321A">
+            <wp:extent cx="5486400" cy="7099935"/>
+            <wp:effectExtent l="0" t="0" r="0" b="0"/>
+            <wp:docPr id="20" name="Picture 20"/>
+            <wp:cNvGraphicFramePr>
+              <a:graphicFrameLocks xmlns:a="http://schemas.openxmlformats.org/drawingml/2006/main" noChangeAspect="1"/>
+            </wp:cNvGraphicFramePr>
+            <a:graphic xmlns:a="http://schemas.openxmlformats.org/drawingml/2006/main">
+              <a:graphicData uri="http://schemas.openxmlformats.org/drawingml/2006/picture">
+                <pic:pic xmlns:pic="http://schemas.openxmlformats.org/drawingml/2006/picture">
+                  <pic:nvPicPr>
+                    <pic:cNvPr id="0" name="class-descriptions.pdf"/>
+                    <pic:cNvPicPr/>
+                  </pic:nvPicPr>
+                  <pic:blipFill>
+                    <a:blip r:embed="rId25">
+                      <a:extLst>
+                        <a:ext uri="{28A0092B-C50C-407E-A947-70E740481C1C}">
+                          <a14:useLocalDpi xmlns:a14="http://schemas.microsoft.com/office/drawing/2010/main" val="0"/>
+                        </a:ext>
+                      </a:extLst>
+                    </a:blip>
+                    <a:stretch>
+                      <a:fillRect/>
+                    </a:stretch>
+                  </pic:blipFill>
+                  <pic:spPr>
+                    <a:xfrm>
+                      <a:off x="0" y="0"/>
+                      <a:ext cx="5486400" cy="7099935"/>
+                    </a:xfrm>
+                    <a:prstGeom prst="rect">
+                      <a:avLst/>
+                    </a:prstGeom>
+                  </pic:spPr>
+                </pic:pic>
+              </a:graphicData>
+            </a:graphic>
+          </wp:inline>
+        </w:drawing>
+      </w:r>
+      <w:r>
+        <w:rPr>
+          <w:b/>
+          <w:noProof/>
+          <w:lang w:val="en-US"/>
+        </w:rPr>
+        <w:drawing>
+          <wp:inline distT="0" distB="0" distL="0" distR="0" wp14:anchorId="62C5FCEA" wp14:editId="60848562">
+            <wp:extent cx="5486400" cy="7099935"/>
+            <wp:effectExtent l="0" t="0" r="0" b="0"/>
+            <wp:docPr id="21" name="Picture 21"/>
+            <wp:cNvGraphicFramePr>
+              <a:graphicFrameLocks xmlns:a="http://schemas.openxmlformats.org/drawingml/2006/main" noChangeAspect="1"/>
+            </wp:cNvGraphicFramePr>
+            <a:graphic xmlns:a="http://schemas.openxmlformats.org/drawingml/2006/main">
+              <a:graphicData uri="http://schemas.openxmlformats.org/drawingml/2006/picture">
+                <pic:pic xmlns:pic="http://schemas.openxmlformats.org/drawingml/2006/picture">
+                  <pic:nvPicPr>
+                    <pic:cNvPr id="0" name="class-descriptions.pdf"/>
+                    <pic:cNvPicPr/>
+                  </pic:nvPicPr>
+                  <pic:blipFill>
+                    <a:blip r:embed="rId26">
+                      <a:extLst>
+                        <a:ext uri="{28A0092B-C50C-407E-A947-70E740481C1C}">
+                          <a14:useLocalDpi xmlns:a14="http://schemas.microsoft.com/office/drawing/2010/main" val="0"/>
+                        </a:ext>
+                      </a:extLst>
+                    </a:blip>
+                    <a:stretch>
+                      <a:fillRect/>
+                    </a:stretch>
+                  </pic:blipFill>
+                  <pic:spPr>
+                    <a:xfrm>
+                      <a:off x="0" y="0"/>
+                      <a:ext cx="5486400" cy="7099935"/>
+                    </a:xfrm>
+                    <a:prstGeom prst="rect">
+                      <a:avLst/>
+                    </a:prstGeom>
+                  </pic:spPr>
+                </pic:pic>
+              </a:graphicData>
+            </a:graphic>
+          </wp:inline>
+        </w:drawing>
+      </w:r>
+      <w:r>
+        <w:rPr>
+          <w:b/>
+          <w:noProof/>
+          <w:lang w:val="en-US"/>
+        </w:rPr>
+        <w:drawing>
+          <wp:inline distT="0" distB="0" distL="0" distR="0" wp14:anchorId="56FDDB6A" wp14:editId="63D7510A">
+            <wp:extent cx="5486400" cy="7099935"/>
+            <wp:effectExtent l="0" t="0" r="0" b="0"/>
+            <wp:docPr id="22" name="Picture 22"/>
+            <wp:cNvGraphicFramePr>
+              <a:graphicFrameLocks xmlns:a="http://schemas.openxmlformats.org/drawingml/2006/main" noChangeAspect="1"/>
+            </wp:cNvGraphicFramePr>
+            <a:graphic xmlns:a="http://schemas.openxmlformats.org/drawingml/2006/main">
+              <a:graphicData uri="http://schemas.openxmlformats.org/drawingml/2006/picture">
+                <pic:pic xmlns:pic="http://schemas.openxmlformats.org/drawingml/2006/picture">
+                  <pic:nvPicPr>
+                    <pic:cNvPr id="0" name="class-descriptions.pdf"/>
+                    <pic:cNvPicPr/>
+                  </pic:nvPicPr>
+                  <pic:blipFill>
+                    <a:blip r:embed="rId27">
+                      <a:extLst>
+                        <a:ext uri="{28A0092B-C50C-407E-A947-70E740481C1C}">
+                          <a14:useLocalDpi xmlns:a14="http://schemas.microsoft.com/office/drawing/2010/main" val="0"/>
+                        </a:ext>
+                      </a:extLst>
+                    </a:blip>
+                    <a:stretch>
+                      <a:fillRect/>
+                    </a:stretch>
+                  </pic:blipFill>
+                  <pic:spPr>
+                    <a:xfrm>
+                      <a:off x="0" y="0"/>
+                      <a:ext cx="5486400" cy="7099935"/>
+                    </a:xfrm>
+                    <a:prstGeom prst="rect">
+                      <a:avLst/>
+                    </a:prstGeom>
+                  </pic:spPr>
+                </pic:pic>
+              </a:graphicData>
+            </a:graphic>
+          </wp:inline>
+        </w:drawing>
+      </w:r>
+      <w:r>
+        <w:rPr>
+          <w:b/>
+          <w:noProof/>
+          <w:lang w:val="en-US"/>
+        </w:rPr>
+        <w:drawing>
+          <wp:inline distT="0" distB="0" distL="0" distR="0" wp14:anchorId="564CDD2D" wp14:editId="5DCDDA71">
+            <wp:extent cx="5486400" cy="7099935"/>
+            <wp:effectExtent l="0" t="0" r="0" b="0"/>
+            <wp:docPr id="23" name="Picture 23"/>
+            <wp:cNvGraphicFramePr>
+              <a:graphicFrameLocks xmlns:a="http://schemas.openxmlformats.org/drawingml/2006/main" noChangeAspect="1"/>
+            </wp:cNvGraphicFramePr>
+            <a:graphic xmlns:a="http://schemas.openxmlformats.org/drawingml/2006/main">
+              <a:graphicData uri="http://schemas.openxmlformats.org/drawingml/2006/picture">
+                <pic:pic xmlns:pic="http://schemas.openxmlformats.org/drawingml/2006/picture">
+                  <pic:nvPicPr>
+                    <pic:cNvPr id="0" name="class-descriptions.pdf"/>
+                    <pic:cNvPicPr/>
+                  </pic:nvPicPr>
+                  <pic:blipFill>
+                    <a:blip r:embed="rId28">
+                      <a:extLst>
+                        <a:ext uri="{28A0092B-C50C-407E-A947-70E740481C1C}">
+                          <a14:useLocalDpi xmlns:a14="http://schemas.microsoft.com/office/drawing/2010/main" val="0"/>
+                        </a:ext>
+                      </a:extLst>
+                    </a:blip>
+                    <a:stretch>
+                      <a:fillRect/>
+                    </a:stretch>
+                  </pic:blipFill>
+                  <pic:spPr>
+                    <a:xfrm>
+                      <a:off x="0" y="0"/>
+                      <a:ext cx="5486400" cy="7099935"/>
+                    </a:xfrm>
+                    <a:prstGeom prst="rect">
+                      <a:avLst/>
+                    </a:prstGeom>
+                  </pic:spPr>
+                </pic:pic>
+              </a:graphicData>
+            </a:graphic>
+          </wp:inline>
+        </w:drawing>
+      </w:r>
+      <w:r>
+        <w:rPr>
+          <w:b/>
+          <w:noProof/>
+          <w:lang w:val="en-US"/>
+        </w:rPr>
+        <w:drawing>
+          <wp:inline distT="0" distB="0" distL="0" distR="0" wp14:anchorId="3D420BC0" wp14:editId="29C99167">
+            <wp:extent cx="5486400" cy="7099935"/>
+            <wp:effectExtent l="0" t="0" r="0" b="0"/>
+            <wp:docPr id="24" name="Picture 24"/>
+            <wp:cNvGraphicFramePr>
+              <a:graphicFrameLocks xmlns:a="http://schemas.openxmlformats.org/drawingml/2006/main" noChangeAspect="1"/>
+            </wp:cNvGraphicFramePr>
+            <a:graphic xmlns:a="http://schemas.openxmlformats.org/drawingml/2006/main">
+              <a:graphicData uri="http://schemas.openxmlformats.org/drawingml/2006/picture">
+                <pic:pic xmlns:pic="http://schemas.openxmlformats.org/drawingml/2006/picture">
+                  <pic:nvPicPr>
+                    <pic:cNvPr id="0" name="class-descriptions.pdf"/>
+                    <pic:cNvPicPr/>
+                  </pic:nvPicPr>
+                  <pic:blipFill>
+                    <a:blip r:embed="rId29">
+                      <a:extLst>
+                        <a:ext uri="{28A0092B-C50C-407E-A947-70E740481C1C}">
+                          <a14:useLocalDpi xmlns:a14="http://schemas.microsoft.com/office/drawing/2010/main" val="0"/>
+                        </a:ext>
+                      </a:extLst>
+                    </a:blip>
+                    <a:stretch>
+                      <a:fillRect/>
+                    </a:stretch>
+                  </pic:blipFill>
+                  <pic:spPr>
+                    <a:xfrm>
+                      <a:off x="0" y="0"/>
+                      <a:ext cx="5486400" cy="7099935"/>
+                    </a:xfrm>
+                    <a:prstGeom prst="rect">
+                      <a:avLst/>
+                    </a:prstGeom>
+                  </pic:spPr>
+                </pic:pic>
+              </a:graphicData>
+            </a:graphic>
+          </wp:inline>
+        </w:drawing>
+      </w:r>
+      <w:r>
+        <w:rPr>
+          <w:b/>
+          <w:noProof/>
+          <w:lang w:val="en-US"/>
+        </w:rPr>
+        <w:drawing>
+          <wp:inline distT="0" distB="0" distL="0" distR="0" wp14:anchorId="34DBEF4A" wp14:editId="7477BFAC">
+            <wp:extent cx="5486400" cy="7099935"/>
+            <wp:effectExtent l="0" t="0" r="0" b="0"/>
+            <wp:docPr id="25" name="Picture 25"/>
+            <wp:cNvGraphicFramePr>
+              <a:graphicFrameLocks xmlns:a="http://schemas.openxmlformats.org/drawingml/2006/main" noChangeAspect="1"/>
+            </wp:cNvGraphicFramePr>
+            <a:graphic xmlns:a="http://schemas.openxmlformats.org/drawingml/2006/main">
+              <a:graphicData uri="http://schemas.openxmlformats.org/drawingml/2006/picture">
+                <pic:pic xmlns:pic="http://schemas.openxmlformats.org/drawingml/2006/picture">
+                  <pic:nvPicPr>
+                    <pic:cNvPr id="0" name="class-descriptions.pdf"/>
+                    <pic:cNvPicPr/>
+                  </pic:nvPicPr>
+                  <pic:blipFill>
+                    <a:blip r:embed="rId30">
+                      <a:extLst>
+                        <a:ext uri="{28A0092B-C50C-407E-A947-70E740481C1C}">
+                          <a14:useLocalDpi xmlns:a14="http://schemas.microsoft.com/office/drawing/2010/main" val="0"/>
+                        </a:ext>
+                      </a:extLst>
+                    </a:blip>
+                    <a:stretch>
+                      <a:fillRect/>
+                    </a:stretch>
+                  </pic:blipFill>
+                  <pic:spPr>
+                    <a:xfrm>
+                      <a:off x="0" y="0"/>
+                      <a:ext cx="5486400" cy="7099935"/>
+                    </a:xfrm>
+                    <a:prstGeom prst="rect">
+                      <a:avLst/>
+                    </a:prstGeom>
+                  </pic:spPr>
+                </pic:pic>
+              </a:graphicData>
+            </a:graphic>
+          </wp:inline>
+        </w:drawing>
+      </w:r>
+    </w:p>
+    <w:p>
+      <w:pPr>
+        <w:rPr>
+          <w:b/>
+        </w:rPr>
+      </w:pPr>
+    </w:p>
+    <w:p>
+      <w:pPr>
+        <w:rPr>
+          <w:b/>
+        </w:rPr>
+      </w:pPr>
+    </w:p>
+    <w:p>
+      <w:pPr>
+        <w:rPr>
+          <w:b/>
+        </w:rPr>
+      </w:pPr>
+    </w:p>
+    <w:p>
+      <w:pPr>
+        <w:rPr>
+          <w:b/>
+        </w:rPr>
+      </w:pPr>
+    </w:p>
+    <w:p>
+      <w:pPr>
+        <w:rPr>
+          <w:b/>
+        </w:rPr>
+      </w:pPr>
+    </w:p>
+    <w:p>
+      <w:pPr>
+        <w:rPr>
+          <w:b/>
+        </w:rPr>
+      </w:pPr>
+    </w:p>
+    <w:p>
+      <w:pPr>
+        <w:rPr>
+          <w:b/>
+        </w:rPr>
+      </w:pPr>
+      <w:r>
+        <w:rPr>
+          <w:b/>
+        </w:rPr>
+        <w:t>SECTION 4: PROJECT PLAN DOCUMENTATION</w:t>
+      </w:r>
+    </w:p>
+    <w:p>
+      <w:pPr>
+        <w:rPr>
+          <w:b/>
+        </w:rPr>
+      </w:pPr>
+    </w:p>
+    <w:p>
+      <w:pPr>
+        <w:rPr>
+          <w:b/>
+        </w:rPr>
+      </w:pPr>
+      <w:r>
+        <w:rPr>
+          <w:b/>
+          <w:noProof/>
+          <w:lang w:val="en-US"/>
+        </w:rPr>
+        <w:drawing>
+          <wp:inline distT="0" distB="0" distL="0" distR="0" wp14:anchorId="310128DD" wp14:editId="14897809">
             <wp:extent cx="5486400" cy="3253740"/>
             <wp:effectExtent l="0" t="0" r="0" b="0"/>
             <wp:docPr id="2" name="Picture 2"/>
@@ -594,7 +1699,7 @@
                     <pic:cNvPicPr/>
                   </pic:nvPicPr>
                   <pic:blipFill>
-                    <a:blip r:embed="rId8">
+                    <a:blip r:embed="rId31">
                       <a:extLst>
                         <a:ext uri="{28A0092B-C50C-407E-A947-70E740481C1C}">
                           <a14:useLocalDpi xmlns:a14="http://schemas.microsoft.com/office/drawing/2010/main" val="0"/>
@@ -629,7 +1734,7 @@
           <w:lang w:val="en-US"/>
         </w:rPr>
         <w:drawing>
-          <wp:inline distT="0" distB="0" distL="0" distR="0">
+          <wp:inline distT="0" distB="0" distL="0" distR="0" wp14:anchorId="78CEAB43" wp14:editId="2B8D19CF">
             <wp:extent cx="5486400" cy="3253740"/>
             <wp:effectExtent l="0" t="0" r="0" b="0"/>
             <wp:docPr id="3" name="Picture 3"/>
@@ -644,7 +1749,7 @@
                     <pic:cNvPicPr/>
                   </pic:nvPicPr>
                   <pic:blipFill>
-                    <a:blip r:embed="rId9">
+                    <a:blip r:embed="rId32">
                       <a:extLst>
                         <a:ext uri="{28A0092B-C50C-407E-A947-70E740481C1C}">
                           <a14:useLocalDpi xmlns:a14="http://schemas.microsoft.com/office/drawing/2010/main" val="0"/>
@@ -677,13 +1782,143 @@
       </w:pPr>
     </w:p>
     <w:sectPr>
+      <w:footerReference w:type="even" r:id="rId33"/>
+      <w:footerReference w:type="default" r:id="rId34"/>
       <w:pgSz w:w="12240" w:h="15840"/>
       <w:pgMar w:top="1440" w:right="1800" w:bottom="1440" w:left="1800" w:header="708" w:footer="708" w:gutter="0"/>
       <w:cols w:space="708"/>
+      <w:titlePg/>
       <w:docGrid w:linePitch="360"/>
     </w:sectPr>
   </w:body>
 </w:document>
+</file>
+
+<file path=word/endnotes.xml><?xml version="1.0" encoding="utf-8"?>
+<w:endnotes xmlns:wpc="http://schemas.microsoft.com/office/word/2010/wordprocessingCanvas" xmlns:mo="http://schemas.microsoft.com/office/mac/office/2008/main" xmlns:mc="http://schemas.openxmlformats.org/markup-compatibility/2006" xmlns:mv="urn:schemas-microsoft-com:mac:vml" xmlns:o="urn:schemas-microsoft-com:office:office" xmlns:r="http://schemas.openxmlformats.org/officeDocument/2006/relationships" xmlns:m="http://schemas.openxmlformats.org/officeDocument/2006/math" xmlns:v="urn:schemas-microsoft-com:vml" xmlns:wp14="http://schemas.microsoft.com/office/word/2010/wordprocessingDrawing" xmlns:wp="http://schemas.openxmlformats.org/drawingml/2006/wordprocessingDrawing" xmlns:w10="urn:schemas-microsoft-com:office:word" xmlns:w="http://schemas.openxmlformats.org/wordprocessingml/2006/main" xmlns:w14="http://schemas.microsoft.com/office/word/2010/wordml" xmlns:wpg="http://schemas.microsoft.com/office/word/2010/wordprocessingGroup" xmlns:wpi="http://schemas.microsoft.com/office/word/2010/wordprocessingInk" xmlns:wne="http://schemas.microsoft.com/office/word/2006/wordml" xmlns:wps="http://schemas.microsoft.com/office/word/2010/wordprocessingShape" mc:Ignorable="w14 wp14">
+  <w:endnote w:type="separator" w:id="-1">
+    <w:p>
+      <w:r>
+        <w:separator/>
+      </w:r>
+    </w:p>
+  </w:endnote>
+  <w:endnote w:type="continuationSeparator" w:id="0">
+    <w:p>
+      <w:r>
+        <w:continuationSeparator/>
+      </w:r>
+    </w:p>
+  </w:endnote>
+</w:endnotes>
+</file>
+
+<file path=word/footer1.xml><?xml version="1.0" encoding="utf-8"?>
+<w:ftr xmlns:wpc="http://schemas.microsoft.com/office/word/2010/wordprocessingCanvas" xmlns:mo="http://schemas.microsoft.com/office/mac/office/2008/main" xmlns:mc="http://schemas.openxmlformats.org/markup-compatibility/2006" xmlns:mv="urn:schemas-microsoft-com:mac:vml" xmlns:o="urn:schemas-microsoft-com:office:office" xmlns:r="http://schemas.openxmlformats.org/officeDocument/2006/relationships" xmlns:m="http://schemas.openxmlformats.org/officeDocument/2006/math" xmlns:v="urn:schemas-microsoft-com:vml" xmlns:wp14="http://schemas.microsoft.com/office/word/2010/wordprocessingDrawing" xmlns:wp="http://schemas.openxmlformats.org/drawingml/2006/wordprocessingDrawing" xmlns:w10="urn:schemas-microsoft-com:office:word" xmlns:w="http://schemas.openxmlformats.org/wordprocessingml/2006/main" xmlns:w14="http://schemas.microsoft.com/office/word/2010/wordml" xmlns:wpg="http://schemas.microsoft.com/office/word/2010/wordprocessingGroup" xmlns:wpi="http://schemas.microsoft.com/office/word/2010/wordprocessingInk" xmlns:wne="http://schemas.microsoft.com/office/word/2006/wordml" xmlns:wps="http://schemas.microsoft.com/office/word/2010/wordprocessingShape" mc:Ignorable="w14 wp14">
+  <w:p>
+    <w:pPr>
+      <w:pStyle w:val="Footer"/>
+      <w:framePr w:wrap="around" w:vAnchor="text" w:hAnchor="margin" w:xAlign="right" w:y="1"/>
+      <w:rPr>
+        <w:rStyle w:val="PageNumber"/>
+      </w:rPr>
+    </w:pPr>
+    <w:r>
+      <w:rPr>
+        <w:rStyle w:val="PageNumber"/>
+      </w:rPr>
+      <w:fldChar w:fldCharType="begin"/>
+    </w:r>
+    <w:r>
+      <w:rPr>
+        <w:rStyle w:val="PageNumber"/>
+      </w:rPr>
+      <w:instrText xml:space="preserve">PAGE  </w:instrText>
+    </w:r>
+    <w:r>
+      <w:rPr>
+        <w:rStyle w:val="PageNumber"/>
+      </w:rPr>
+      <w:fldChar w:fldCharType="end"/>
+    </w:r>
+  </w:p>
+  <w:p>
+    <w:pPr>
+      <w:pStyle w:val="Footer"/>
+      <w:ind w:right="360"/>
+    </w:pPr>
+  </w:p>
+</w:ftr>
+</file>
+
+<file path=word/footer2.xml><?xml version="1.0" encoding="utf-8"?>
+<w:ftr xmlns:wpc="http://schemas.microsoft.com/office/word/2010/wordprocessingCanvas" xmlns:mo="http://schemas.microsoft.com/office/mac/office/2008/main" xmlns:mc="http://schemas.openxmlformats.org/markup-compatibility/2006" xmlns:mv="urn:schemas-microsoft-com:mac:vml" xmlns:o="urn:schemas-microsoft-com:office:office" xmlns:r="http://schemas.openxmlformats.org/officeDocument/2006/relationships" xmlns:m="http://schemas.openxmlformats.org/officeDocument/2006/math" xmlns:v="urn:schemas-microsoft-com:vml" xmlns:wp14="http://schemas.microsoft.com/office/word/2010/wordprocessingDrawing" xmlns:wp="http://schemas.openxmlformats.org/drawingml/2006/wordprocessingDrawing" xmlns:w10="urn:schemas-microsoft-com:office:word" xmlns:w="http://schemas.openxmlformats.org/wordprocessingml/2006/main" xmlns:w14="http://schemas.microsoft.com/office/word/2010/wordml" xmlns:wpg="http://schemas.microsoft.com/office/word/2010/wordprocessingGroup" xmlns:wpi="http://schemas.microsoft.com/office/word/2010/wordprocessingInk" xmlns:wne="http://schemas.microsoft.com/office/word/2006/wordml" xmlns:wps="http://schemas.microsoft.com/office/word/2010/wordprocessingShape" mc:Ignorable="w14 wp14">
+  <w:p>
+    <w:pPr>
+      <w:pStyle w:val="Footer"/>
+      <w:framePr w:wrap="around" w:vAnchor="text" w:hAnchor="margin" w:xAlign="right" w:y="1"/>
+      <w:rPr>
+        <w:rStyle w:val="PageNumber"/>
+      </w:rPr>
+    </w:pPr>
+    <w:r>
+      <w:rPr>
+        <w:rStyle w:val="PageNumber"/>
+      </w:rPr>
+      <w:fldChar w:fldCharType="begin"/>
+    </w:r>
+    <w:r>
+      <w:rPr>
+        <w:rStyle w:val="PageNumber"/>
+      </w:rPr>
+      <w:instrText xml:space="preserve">PAGE  </w:instrText>
+    </w:r>
+    <w:r>
+      <w:rPr>
+        <w:rStyle w:val="PageNumber"/>
+      </w:rPr>
+      <w:fldChar w:fldCharType="separate"/>
+    </w:r>
+    <w:r>
+      <w:rPr>
+        <w:rStyle w:val="PageNumber"/>
+        <w:noProof/>
+      </w:rPr>
+      <w:t>2</w:t>
+    </w:r>
+    <w:r>
+      <w:rPr>
+        <w:rStyle w:val="PageNumber"/>
+      </w:rPr>
+      <w:fldChar w:fldCharType="end"/>
+    </w:r>
+  </w:p>
+  <w:p>
+    <w:pPr>
+      <w:pStyle w:val="Footer"/>
+      <w:ind w:right="360"/>
+    </w:pPr>
+  </w:p>
+</w:ftr>
+</file>
+
+<file path=word/footnotes.xml><?xml version="1.0" encoding="utf-8"?>
+<w:footnotes xmlns:wpc="http://schemas.microsoft.com/office/word/2010/wordprocessingCanvas" xmlns:mo="http://schemas.microsoft.com/office/mac/office/2008/main" xmlns:mc="http://schemas.openxmlformats.org/markup-compatibility/2006" xmlns:mv="urn:schemas-microsoft-com:mac:vml" xmlns:o="urn:schemas-microsoft-com:office:office" xmlns:r="http://schemas.openxmlformats.org/officeDocument/2006/relationships" xmlns:m="http://schemas.openxmlformats.org/officeDocument/2006/math" xmlns:v="urn:schemas-microsoft-com:vml" xmlns:wp14="http://schemas.microsoft.com/office/word/2010/wordprocessingDrawing" xmlns:wp="http://schemas.openxmlformats.org/drawingml/2006/wordprocessingDrawing" xmlns:w10="urn:schemas-microsoft-com:office:word" xmlns:w="http://schemas.openxmlformats.org/wordprocessingml/2006/main" xmlns:w14="http://schemas.microsoft.com/office/word/2010/wordml" xmlns:wpg="http://schemas.microsoft.com/office/word/2010/wordprocessingGroup" xmlns:wpi="http://schemas.microsoft.com/office/word/2010/wordprocessingInk" xmlns:wne="http://schemas.microsoft.com/office/word/2006/wordml" xmlns:wps="http://schemas.microsoft.com/office/word/2010/wordprocessingShape" mc:Ignorable="w14 wp14">
+  <w:footnote w:type="separator" w:id="-1">
+    <w:p>
+      <w:r>
+        <w:separator/>
+      </w:r>
+    </w:p>
+  </w:footnote>
+  <w:footnote w:type="continuationSeparator" w:id="0">
+    <w:p>
+      <w:r>
+        <w:continuationSeparator/>
+      </w:r>
+    </w:p>
+  </w:footnote>
+</w:footnotes>
 </file>
 
 <file path=word/numbering.xml><?xml version="1.0" encoding="utf-8"?>
@@ -1055,6 +2290,38 @@
       <w:contextualSpacing/>
     </w:pPr>
   </w:style>
+  <w:style w:type="paragraph" w:styleId="Footer">
+    <w:name w:val="footer"/>
+    <w:basedOn w:val="Normal"/>
+    <w:link w:val="FooterChar"/>
+    <w:uiPriority w:val="99"/>
+    <w:unhideWhenUsed/>
+    <w:rsid w:val="00874516"/>
+    <w:pPr>
+      <w:tabs>
+        <w:tab w:val="center" w:pos="4320"/>
+        <w:tab w:val="right" w:pos="8640"/>
+      </w:tabs>
+    </w:pPr>
+  </w:style>
+  <w:style w:type="character" w:customStyle="1" w:styleId="FooterChar">
+    <w:name w:val="Footer Char"/>
+    <w:basedOn w:val="DefaultParagraphFont"/>
+    <w:link w:val="Footer"/>
+    <w:uiPriority w:val="99"/>
+    <w:rsid w:val="00874516"/>
+    <w:rPr>
+      <w:lang w:val="en-CA"/>
+    </w:rPr>
+  </w:style>
+  <w:style w:type="character" w:styleId="PageNumber">
+    <w:name w:val="page number"/>
+    <w:basedOn w:val="DefaultParagraphFont"/>
+    <w:uiPriority w:val="99"/>
+    <w:semiHidden/>
+    <w:unhideWhenUsed/>
+    <w:rsid w:val="00874516"/>
+  </w:style>
 </w:styles>
 </file>
 
@@ -1306,6 +2573,38 @@
       <w:ind w:left="720"/>
       <w:contextualSpacing/>
     </w:pPr>
+  </w:style>
+  <w:style w:type="paragraph" w:styleId="Footer">
+    <w:name w:val="footer"/>
+    <w:basedOn w:val="Normal"/>
+    <w:link w:val="FooterChar"/>
+    <w:uiPriority w:val="99"/>
+    <w:unhideWhenUsed/>
+    <w:rsid w:val="00874516"/>
+    <w:pPr>
+      <w:tabs>
+        <w:tab w:val="center" w:pos="4320"/>
+        <w:tab w:val="right" w:pos="8640"/>
+      </w:tabs>
+    </w:pPr>
+  </w:style>
+  <w:style w:type="character" w:customStyle="1" w:styleId="FooterChar">
+    <w:name w:val="Footer Char"/>
+    <w:basedOn w:val="DefaultParagraphFont"/>
+    <w:link w:val="Footer"/>
+    <w:uiPriority w:val="99"/>
+    <w:rsid w:val="00874516"/>
+    <w:rPr>
+      <w:lang w:val="en-CA"/>
+    </w:rPr>
+  </w:style>
+  <w:style w:type="character" w:styleId="PageNumber">
+    <w:name w:val="page number"/>
+    <w:basedOn w:val="DefaultParagraphFont"/>
+    <w:uiPriority w:val="99"/>
+    <w:semiHidden/>
+    <w:unhideWhenUsed/>
+    <w:rsid w:val="00874516"/>
   </w:style>
 </w:styles>
 </file>

</xml_diff>